<commit_message>
It is our choices, Harry, that show what we truly are, far more than our abilities
</commit_message>
<xml_diff>
--- a/Diploma_Supplement_Freudenthal.docx
+++ b/Diploma_Supplement_Freudenthal.docx
@@ -23,6 +23,10 @@
     <w:p>
       <w:pPr>
         <w:pStyle w:val="Heading2"/>
+        <w:numPr>
+          <w:ilvl w:val="1"/>
+          <w:numId w:val="2"/>
+        </w:numPr>
         <w:rPr>
           <w:color w:val="063D79"/>
           <w:lang w:val="de-DE"/>
@@ -46,7 +50,11 @@
         </w:rPr>
       </w:pPr>
       <w:r>
-        <w:rPr/>
+        <w:rPr>
+          <w:rFonts w:cs="Georgia" w:ascii="Georgia" w:hAnsi="Georgia"/>
+          <w:sz w:val="20"/>
+          <w:lang w:val="en-GB"/>
+        </w:rPr>
       </w:r>
     </w:p>
     <w:p>
@@ -205,6 +213,10 @@
     <w:p>
       <w:pPr>
         <w:pStyle w:val="Heading2"/>
+        <w:numPr>
+          <w:ilvl w:val="1"/>
+          <w:numId w:val="2"/>
+        </w:numPr>
         <w:rPr>
           <w:color w:val="063D79"/>
         </w:rPr>
@@ -283,17 +295,7 @@
           <w:vertAlign w:val="superscript"/>
           <w:lang w:val="en-US"/>
         </w:rPr>
-        <w:t>th</w:t>
-      </w:r>
-      <w:r>
-        <w:rPr>
-          <w:rFonts w:cs="Georgia" w:ascii="Georgia" w:hAnsi="Georgia"/>
-          <w:color w:val="063D79"/>
-          <w:sz w:val="20"/>
-          <w:vertAlign w:val="superscript"/>
-          <w:lang w:val="en-US"/>
-        </w:rPr>
-        <w:t xml:space="preserve"> </w:t>
+        <w:t xml:space="preserve">th </w:t>
       </w:r>
       <w:r>
         <w:rPr>
@@ -329,6 +331,10 @@
     <w:p>
       <w:pPr>
         <w:pStyle w:val="Heading2"/>
+        <w:numPr>
+          <w:ilvl w:val="1"/>
+          <w:numId w:val="2"/>
+        </w:numPr>
         <w:rPr/>
       </w:pPr>
       <w:r>
@@ -351,84 +357,7 @@
           <w:rFonts w:cs="Georgia" w:ascii="Georgia" w:hAnsi="Georgia"/>
           <w:sz w:val="20"/>
         </w:rPr>
-        <w:t>SS</w:t>
-      </w:r>
-      <w:r>
-        <w:rPr>
-          <w:rFonts w:cs="Georgia" w:ascii="Georgia" w:hAnsi="Georgia"/>
-          <w:sz w:val="20"/>
-        </w:rPr>
-        <w:t xml:space="preserve"> 2</w:t>
-      </w:r>
-      <w:r>
-        <w:rPr>
-          <w:rFonts w:cs="Georgia" w:ascii="Georgia" w:hAnsi="Georgia"/>
-          <w:sz w:val="20"/>
-        </w:rPr>
-        <w:t>016</w:t>
-      </w:r>
-      <w:r>
-        <w:rPr>
-          <w:rFonts w:cs="Georgia" w:ascii="Georgia" w:hAnsi="Georgia"/>
-          <w:sz w:val="20"/>
-        </w:rPr>
-        <w:t xml:space="preserve"> - WS 20</w:t>
-      </w:r>
-      <w:r>
-        <w:rPr>
-          <w:rFonts w:cs="Georgia" w:ascii="Georgia" w:hAnsi="Georgia"/>
-          <w:sz w:val="20"/>
-        </w:rPr>
-        <w:t>19</w:t>
-      </w:r>
-      <w:r>
-        <w:rPr>
-          <w:rFonts w:cs="Georgia" w:ascii="Georgia" w:hAnsi="Georgia"/>
-          <w:sz w:val="20"/>
-        </w:rPr>
-        <w:t>/</w:t>
-      </w:r>
-      <w:r>
-        <w:rPr>
-          <w:rFonts w:cs="Georgia" w:ascii="Georgia" w:hAnsi="Georgia"/>
-          <w:sz w:val="20"/>
-        </w:rPr>
-        <w:t>20</w:t>
-      </w:r>
-      <w:r>
-        <w:rPr>
-          <w:rFonts w:cs="Georgia" w:ascii="Georgia" w:hAnsi="Georgia"/>
-          <w:sz w:val="20"/>
-        </w:rPr>
-        <w:t xml:space="preserve">; </w:t>
-      </w:r>
-      <w:r>
-        <w:rPr>
-          <w:rFonts w:cs="Georgia" w:ascii="Georgia" w:hAnsi="Georgia"/>
-          <w:sz w:val="20"/>
-        </w:rPr>
-        <w:t>AG Evolutionary Genomics, CCTB</w:t>
-      </w:r>
-      <w:r>
-        <w:rPr>
-          <w:rFonts w:cs="Georgia" w:ascii="Georgia" w:hAnsi="Georgia"/>
-          <w:sz w:val="20"/>
-        </w:rPr>
-        <w:t xml:space="preserve">, </w:t>
-      </w:r>
-      <w:r>
-        <w:rPr>
-          <w:rFonts w:cs="Georgia" w:ascii="Georgia" w:hAnsi="Georgia"/>
-          <w:sz w:val="20"/>
-        </w:rPr>
-        <w:t>Prof. Arthur Korte</w:t>
-      </w:r>
-      <w:r>
-        <w:rPr>
-          <w:rFonts w:cs="Georgia" w:ascii="Georgia" w:hAnsi="Georgia"/>
-          <w:sz w:val="20"/>
-        </w:rPr>
-        <w:t xml:space="preserve"> weekly, 1hr</w:t>
+        <w:t>SS 2016 - WS 2019/20; AG Evolutionary Genomics, CCTB, Prof. Arthur Korte weekly, 1hr</w:t>
       </w:r>
     </w:p>
     <w:p>
@@ -455,6 +384,10 @@
     <w:p>
       <w:pPr>
         <w:pStyle w:val="Heading2"/>
+        <w:numPr>
+          <w:ilvl w:val="1"/>
+          <w:numId w:val="2"/>
+        </w:numPr>
         <w:rPr>
           <w:color w:val="063D79"/>
         </w:rPr>
@@ -501,6 +434,10 @@
     <w:p>
       <w:pPr>
         <w:pStyle w:val="Heading2"/>
+        <w:numPr>
+          <w:ilvl w:val="1"/>
+          <w:numId w:val="2"/>
+        </w:numPr>
         <w:rPr>
           <w:color w:val="063D79"/>
         </w:rPr>
@@ -588,9 +525,11 @@
     <w:p>
       <w:pPr>
         <w:pStyle w:val="Heading2"/>
-        <w:rPr>
-          <w:color w:val="063D79"/>
-        </w:rPr>
+        <w:numPr>
+          <w:ilvl w:val="1"/>
+          <w:numId w:val="2"/>
+        </w:numPr>
+        <w:rPr/>
       </w:pPr>
       <w:r>
         <w:rPr>
@@ -610,6 +549,20 @@
           <w:sz w:val="20"/>
           <w:lang w:val="en-GB"/>
         </w:rPr>
+        <w:t>9 -11 Feb 2017; CCTB Retrat</w:t>
+      </w:r>
+    </w:p>
+    <w:p>
+      <w:pPr>
+        <w:pStyle w:val="Aufzhlung"/>
+        <w:rPr/>
+      </w:pPr>
+      <w:r>
+        <w:rPr>
+          <w:rFonts w:cs="Georgia" w:ascii="Georgia" w:hAnsi="Georgia"/>
+          <w:sz w:val="20"/>
+          <w:lang w:val="en-GB"/>
+        </w:rPr>
         <w:t>25 Mar – 1 Apr 2017; TUM Spring School on Selection Theory, Hersching amd Ammersee, Germany.</w:t>
       </w:r>
     </w:p>
@@ -624,7 +577,23 @@
           <w:sz w:val="20"/>
           <w:lang w:val="en-GB"/>
         </w:rPr>
-        <w:t>20 Aug – 7 Sep; Modern breeding techniques of maize at the IPBO of the VIB of the University of  Ghent, Belgium</w:t>
+        <w:t xml:space="preserve">20 Aug – 7 Sep </w:t>
+      </w:r>
+      <w:r>
+        <w:rPr>
+          <w:rFonts w:cs="Georgia" w:ascii="Georgia" w:hAnsi="Georgia"/>
+          <w:sz w:val="20"/>
+          <w:lang w:val="en-GB"/>
+        </w:rPr>
+        <w:t>2017</w:t>
+      </w:r>
+      <w:r>
+        <w:rPr>
+          <w:rFonts w:cs="Georgia" w:ascii="Georgia" w:hAnsi="Georgia"/>
+          <w:sz w:val="20"/>
+          <w:lang w:val="en-GB"/>
+        </w:rPr>
+        <w:t>; Modern breeding techniques of maize at the IPBO of the VIB of the University of  Ghent, Belgium</w:t>
       </w:r>
     </w:p>
     <w:p>
@@ -638,7 +607,35 @@
           <w:sz w:val="20"/>
           <w:lang w:val="en-GB"/>
         </w:rPr>
+        <w:t xml:space="preserve">5 – 7 Mar 2018;  CCTB Retrat </w:t>
+      </w:r>
+    </w:p>
+    <w:p>
+      <w:pPr>
+        <w:pStyle w:val="Aufzhlung"/>
+        <w:rPr/>
+      </w:pPr>
+      <w:r>
+        <w:rPr>
+          <w:rFonts w:cs="Georgia" w:ascii="Georgia" w:hAnsi="Georgia"/>
+          <w:sz w:val="20"/>
+          <w:lang w:val="en-GB"/>
+        </w:rPr>
         <w:t>24 - 28 Sep 2018; Deep Learning Bootcamp at the MPI CBG , Dresden Germany.</w:t>
+      </w:r>
+    </w:p>
+    <w:p>
+      <w:pPr>
+        <w:pStyle w:val="Aufzhlung"/>
+        <w:rPr/>
+      </w:pPr>
+      <w:r>
+        <w:rPr>
+          <w:rFonts w:cs="Georgia" w:ascii="Georgia" w:hAnsi="Georgia"/>
+          <w:sz w:val="20"/>
+          <w:lang w:val="en-GB"/>
+        </w:rPr>
+        <w:t>18 -20 Mar 2019; CCTB Retreat</w:t>
       </w:r>
     </w:p>
     <w:p>
@@ -712,6 +709,10 @@
     <w:p>
       <w:pPr>
         <w:pStyle w:val="Heading2"/>
+        <w:numPr>
+          <w:ilvl w:val="1"/>
+          <w:numId w:val="2"/>
+        </w:numPr>
         <w:rPr>
           <w:color w:val="063D79"/>
           <w:lang w:val="de-DE"/>
@@ -800,6 +801,10 @@
     <w:p>
       <w:pPr>
         <w:pStyle w:val="Heading2"/>
+        <w:numPr>
+          <w:ilvl w:val="1"/>
+          <w:numId w:val="2"/>
+        </w:numPr>
         <w:rPr>
           <w:color w:val="063D79"/>
         </w:rPr>
@@ -851,6 +856,10 @@
     <w:p>
       <w:pPr>
         <w:pStyle w:val="Heading2"/>
+        <w:numPr>
+          <w:ilvl w:val="1"/>
+          <w:numId w:val="2"/>
+        </w:numPr>
         <w:rPr/>
       </w:pPr>
       <w:r>
@@ -898,6 +907,10 @@
     <w:p>
       <w:pPr>
         <w:pStyle w:val="Heading2"/>
+        <w:numPr>
+          <w:ilvl w:val="1"/>
+          <w:numId w:val="2"/>
+        </w:numPr>
         <w:rPr>
           <w:color w:val="063D79"/>
         </w:rPr>
@@ -1003,20 +1016,10 @@
       <w:pPr>
         <w:pStyle w:val="Aufzhlung"/>
         <w:spacing w:before="45" w:after="45"/>
-        <w:rPr>
-          <w:rFonts w:ascii="Georgia" w:hAnsi="Georgia" w:cs="Arial"/>
-          <w:color w:val="063D79"/>
-          <w:sz w:val="6"/>
-          <w:lang w:val="en-US"/>
-        </w:rPr>
-      </w:pPr>
-      <w:r>
-        <w:rPr>
-          <w:rFonts w:cs="Arial" w:ascii="Georgia" w:hAnsi="Georgia"/>
-          <w:color w:val="063D79"/>
-          <w:sz w:val="6"/>
-          <w:lang w:val="en-US"/>
-        </w:rPr>
+        <w:rPr/>
+      </w:pPr>
+      <w:r>
+        <w:rPr/>
       </w:r>
     </w:p>
     <w:sectPr>
@@ -1026,7 +1029,7 @@
       <w:footerReference w:type="first" r:id="rId5"/>
       <w:type w:val="nextPage"/>
       <w:pgSz w:w="11906" w:h="16838"/>
-      <w:pgMar w:left="1134" w:right="1134" w:header="907" w:top="963" w:footer="907" w:bottom="963" w:gutter="0"/>
+      <w:pgMar w:left="1134" w:right="1134" w:header="907" w:top="964" w:footer="907" w:bottom="964" w:gutter="0"/>
       <w:pgNumType w:fmt="decimal"/>
       <w:formProt w:val="false"/>
       <w:titlePg/>
@@ -1045,54 +1048,6 @@
       <w:rPr/>
     </w:pPr>
     <w:r>
-      <w:drawing>
-        <wp:anchor behindDoc="1" distT="0" distB="0" distL="114935" distR="114935" simplePos="0" locked="0" layoutInCell="1" allowOverlap="1" relativeHeight="2">
-          <wp:simplePos x="0" y="0"/>
-          <wp:positionH relativeFrom="column">
-            <wp:posOffset>373380</wp:posOffset>
-          </wp:positionH>
-          <wp:positionV relativeFrom="paragraph">
-            <wp:posOffset>-6974205</wp:posOffset>
-          </wp:positionV>
-          <wp:extent cx="5362575" cy="5334000"/>
-          <wp:effectExtent l="0" t="0" r="0" b="0"/>
-          <wp:wrapNone/>
-          <wp:docPr id="2" name="Image2" descr=""/>
-          <wp:cNvGraphicFramePr>
-            <a:graphicFrameLocks xmlns:a="http://schemas.openxmlformats.org/drawingml/2006/main" noChangeAspect="1"/>
-          </wp:cNvGraphicFramePr>
-          <a:graphic xmlns:a="http://schemas.openxmlformats.org/drawingml/2006/main">
-            <a:graphicData uri="http://schemas.openxmlformats.org/drawingml/2006/picture">
-              <pic:pic xmlns:pic="http://schemas.openxmlformats.org/drawingml/2006/picture">
-                <pic:nvPicPr>
-                  <pic:cNvPr id="2" name="Image2" descr=""/>
-                  <pic:cNvPicPr>
-                    <a:picLocks noChangeAspect="1" noChangeArrowheads="1"/>
-                  </pic:cNvPicPr>
-                </pic:nvPicPr>
-                <pic:blipFill>
-                  <a:blip r:embed="rId1"/>
-                  <a:srcRect l="-2" t="-2" r="-2" b="-2"/>
-                  <a:stretch>
-                    <a:fillRect/>
-                  </a:stretch>
-                </pic:blipFill>
-                <pic:spPr bwMode="auto">
-                  <a:xfrm>
-                    <a:off x="0" y="0"/>
-                    <a:ext cx="5362575" cy="5334000"/>
-                  </a:xfrm>
-                  <a:prstGeom prst="rect">
-                    <a:avLst/>
-                  </a:prstGeom>
-                </pic:spPr>
-              </pic:pic>
-            </a:graphicData>
-          </a:graphic>
-        </wp:anchor>
-      </w:drawing>
-    </w:r>
-    <w:r>
       <w:rPr>
         <w:rStyle w:val="PageNumber"/>
         <w:rFonts w:cs="Arial" w:ascii="Georgia" w:hAnsi="Georgia"/>
@@ -1154,7 +1109,7 @@
         <w:sz w:val="20"/>
         <w:rFonts w:cs="Arial" w:ascii="Georgia" w:hAnsi="Georgia"/>
       </w:rPr>
-      <w:instrText> NUMPAGES \* ARABIC </w:instrText>
+      <w:instrText> NUMPAGES </w:instrText>
     </w:r>
     <w:r>
       <w:rPr>
@@ -1189,10 +1144,7 @@
   <w:p>
     <w:pPr>
       <w:pStyle w:val="Footer"/>
-      <w:rPr>
-        <w:rFonts w:ascii="Georgia" w:hAnsi="Georgia" w:cs="Arial"/>
-        <w:sz w:val="20"/>
-      </w:rPr>
+      <w:rPr/>
     </w:pPr>
     <w:r>
       <w:rPr>
@@ -1256,7 +1208,7 @@
         <w:sz w:val="20"/>
         <w:rFonts w:cs="Arial" w:ascii="Georgia" w:hAnsi="Georgia"/>
       </w:rPr>
-      <w:instrText> NUMPAGES \* ARABIC </w:instrText>
+      <w:instrText> NUMPAGES </w:instrText>
     </w:r>
     <w:r>
       <w:rPr>
@@ -1507,77 +1459,7 @@
         <w:szCs w:val="22"/>
         <w:lang w:val="en-GB"/>
       </w:rPr>
-      <w:t>Accomplishments M</w:t>
-    </w:r>
-    <w:r>
-      <w:rPr>
-        <w:rFonts w:cs="Arial" w:ascii="Georgia" w:hAnsi="Georgia"/>
-        <w:b/>
-        <w:bCs/>
-        <w:i/>
-        <w:iCs/>
-        <w:color w:val="063D79"/>
-        <w:sz w:val="22"/>
-        <w:szCs w:val="22"/>
-        <w:lang w:val="en-GB"/>
-      </w:rPr>
-      <w:t>r</w:t>
-    </w:r>
-    <w:r>
-      <w:rPr>
-        <w:rFonts w:cs="Arial" w:ascii="Georgia" w:hAnsi="Georgia"/>
-        <w:b/>
-        <w:bCs/>
-        <w:i/>
-        <w:iCs/>
-        <w:color w:val="063D79"/>
-        <w:sz w:val="22"/>
-        <w:szCs w:val="22"/>
-        <w:lang w:val="en-GB"/>
-      </w:rPr>
-      <w:t xml:space="preserve"> </w:t>
-    </w:r>
-    <w:r>
-      <w:rPr>
-        <w:rFonts w:cs="Arial" w:ascii="Georgia" w:hAnsi="Georgia"/>
-        <w:b/>
-        <w:bCs/>
-        <w:i/>
-        <w:iCs/>
-        <w:color w:val="063D79"/>
-        <w:sz w:val="22"/>
-        <w:szCs w:val="22"/>
-        <w:lang w:val="en-GB"/>
-      </w:rPr>
-      <w:t>Jan</w:t>
-    </w:r>
-    <w:r>
-      <w:rPr>
-        <w:rFonts w:cs="Arial" w:ascii="Georgia" w:hAnsi="Georgia"/>
-        <w:b/>
-        <w:bCs/>
-        <w:i/>
-        <w:iCs/>
-        <w:color w:val="063D79"/>
-        <w:sz w:val="22"/>
-        <w:szCs w:val="22"/>
-        <w:lang w:val="en-GB"/>
-      </w:rPr>
-      <w:t xml:space="preserve"> </w:t>
-    </w:r>
-    <w:r>
-      <w:rPr>
-        <w:rFonts w:cs="Arial" w:ascii="Georgia" w:hAnsi="Georgia"/>
-        <w:b/>
-        <w:bCs/>
-        <w:i/>
-        <w:iCs/>
-        <w:color w:val="063D79"/>
-        <w:sz w:val="22"/>
-        <w:szCs w:val="22"/>
-        <w:lang w:val="en-GB"/>
-      </w:rPr>
-      <w:t>Freudenthal</w:t>
+      <w:t>Accomplishments Mr Jan Freudenthal</w:t>
     </w:r>
   </w:p>
   <w:p>
@@ -1679,52 +1561,6 @@
         <w:sz w:val="14"/>
         <w:lang w:val="en-US" w:eastAsia="en-US"/>
       </w:rPr>
-      <w:drawing>
-        <wp:anchor behindDoc="1" distT="0" distB="0" distL="114935" distR="114935" simplePos="0" locked="0" layoutInCell="1" allowOverlap="1" relativeHeight="3">
-          <wp:simplePos x="0" y="0"/>
-          <wp:positionH relativeFrom="column">
-            <wp:posOffset>391160</wp:posOffset>
-          </wp:positionH>
-          <wp:positionV relativeFrom="paragraph">
-            <wp:posOffset>1080135</wp:posOffset>
-          </wp:positionV>
-          <wp:extent cx="5362575" cy="5334000"/>
-          <wp:effectExtent l="0" t="0" r="0" b="0"/>
-          <wp:wrapNone/>
-          <wp:docPr id="1" name="Image1" descr=""/>
-          <wp:cNvGraphicFramePr>
-            <a:graphicFrameLocks xmlns:a="http://schemas.openxmlformats.org/drawingml/2006/main" noChangeAspect="1"/>
-          </wp:cNvGraphicFramePr>
-          <a:graphic xmlns:a="http://schemas.openxmlformats.org/drawingml/2006/main">
-            <a:graphicData uri="http://schemas.openxmlformats.org/drawingml/2006/picture">
-              <pic:pic xmlns:pic="http://schemas.openxmlformats.org/drawingml/2006/picture">
-                <pic:nvPicPr>
-                  <pic:cNvPr id="1" name="Image1" descr=""/>
-                  <pic:cNvPicPr>
-                    <a:picLocks noChangeAspect="1" noChangeArrowheads="1"/>
-                  </pic:cNvPicPr>
-                </pic:nvPicPr>
-                <pic:blipFill>
-                  <a:blip r:embed="rId1"/>
-                  <a:srcRect l="-2" t="-2" r="-2" b="-2"/>
-                  <a:stretch>
-                    <a:fillRect/>
-                  </a:stretch>
-                </pic:blipFill>
-                <pic:spPr bwMode="auto">
-                  <a:xfrm>
-                    <a:off x="0" y="0"/>
-                    <a:ext cx="5362575" cy="5334000"/>
-                  </a:xfrm>
-                  <a:prstGeom prst="rect">
-                    <a:avLst/>
-                  </a:prstGeom>
-                </pic:spPr>
-              </pic:pic>
-            </a:graphicData>
-          </a:graphic>
-        </wp:anchor>
-      </w:drawing>
     </w:r>
   </w:p>
 </w:hdr>
@@ -1827,8 +1663,103 @@
       </w:pPr>
     </w:lvl>
   </w:abstractNum>
+  <w:abstractNum w:abstractNumId="2">
+    <w:lvl w:ilvl="0">
+      <w:start w:val="1"/>
+      <w:numFmt w:val="none"/>
+      <w:suff w:val="nothing"/>
+      <w:lvlText w:val=""/>
+      <w:lvlJc w:val="left"/>
+      <w:pPr>
+        <w:ind w:left="0" w:hanging="0"/>
+      </w:pPr>
+    </w:lvl>
+    <w:lvl w:ilvl="1">
+      <w:start w:val="1"/>
+      <w:numFmt w:val="none"/>
+      <w:suff w:val="nothing"/>
+      <w:lvlText w:val=""/>
+      <w:lvlJc w:val="left"/>
+      <w:pPr>
+        <w:ind w:left="0" w:hanging="0"/>
+      </w:pPr>
+    </w:lvl>
+    <w:lvl w:ilvl="2">
+      <w:start w:val="1"/>
+      <w:numFmt w:val="none"/>
+      <w:suff w:val="nothing"/>
+      <w:lvlText w:val=""/>
+      <w:lvlJc w:val="left"/>
+      <w:pPr>
+        <w:ind w:left="0" w:hanging="0"/>
+      </w:pPr>
+    </w:lvl>
+    <w:lvl w:ilvl="3">
+      <w:start w:val="1"/>
+      <w:numFmt w:val="none"/>
+      <w:suff w:val="nothing"/>
+      <w:lvlText w:val=""/>
+      <w:lvlJc w:val="left"/>
+      <w:pPr>
+        <w:ind w:left="0" w:hanging="0"/>
+      </w:pPr>
+    </w:lvl>
+    <w:lvl w:ilvl="4">
+      <w:start w:val="1"/>
+      <w:numFmt w:val="none"/>
+      <w:suff w:val="nothing"/>
+      <w:lvlText w:val=""/>
+      <w:lvlJc w:val="left"/>
+      <w:pPr>
+        <w:ind w:left="0" w:hanging="0"/>
+      </w:pPr>
+    </w:lvl>
+    <w:lvl w:ilvl="5">
+      <w:start w:val="1"/>
+      <w:numFmt w:val="none"/>
+      <w:suff w:val="nothing"/>
+      <w:lvlText w:val=""/>
+      <w:lvlJc w:val="left"/>
+      <w:pPr>
+        <w:ind w:left="0" w:hanging="0"/>
+      </w:pPr>
+    </w:lvl>
+    <w:lvl w:ilvl="6">
+      <w:start w:val="1"/>
+      <w:numFmt w:val="none"/>
+      <w:suff w:val="nothing"/>
+      <w:lvlText w:val=""/>
+      <w:lvlJc w:val="left"/>
+      <w:pPr>
+        <w:ind w:left="0" w:hanging="0"/>
+      </w:pPr>
+    </w:lvl>
+    <w:lvl w:ilvl="7">
+      <w:start w:val="1"/>
+      <w:numFmt w:val="none"/>
+      <w:suff w:val="nothing"/>
+      <w:lvlText w:val=""/>
+      <w:lvlJc w:val="left"/>
+      <w:pPr>
+        <w:ind w:left="0" w:hanging="0"/>
+      </w:pPr>
+    </w:lvl>
+    <w:lvl w:ilvl="8">
+      <w:start w:val="1"/>
+      <w:numFmt w:val="none"/>
+      <w:suff w:val="nothing"/>
+      <w:lvlText w:val=""/>
+      <w:lvlJc w:val="left"/>
+      <w:pPr>
+        <w:ind w:left="0" w:hanging="0"/>
+      </w:pPr>
+    </w:lvl>
+  </w:abstractNum>
   <w:num w:numId="1">
     <w:abstractNumId w:val="1"/>
+  </w:num>
+  <w:num w:numId="2">
+    <w:abstractNumId w:val="2"/>
   </w:num>
 </w:numbering>
 </file>
@@ -1853,8 +1784,7 @@
     <w:qFormat/>
     <w:pPr>
       <w:widowControl/>
-      <w:overflowPunct w:val="false"/>
-      <w:autoSpaceDE w:val="false"/>
+      <w:overflowPunct w:val="true"/>
       <w:bidi w:val="0"/>
       <w:jc w:val="center"/>
       <w:textAlignment w:val="baseline"/>
@@ -1862,9 +1792,10 @@
     <w:rPr>
       <w:rFonts w:ascii="Baskerville Old Face" w:hAnsi="Baskerville Old Face" w:eastAsia="Times New Roman" w:cs="Baskerville Old Face"/>
       <w:color w:val="2F2F8D"/>
+      <w:kern w:val="0"/>
       <w:sz w:val="28"/>
       <w:szCs w:val="20"/>
-      <w:lang w:val="de-DE" w:bidi="ar-SA" w:eastAsia="zh-CN"/>
+      <w:lang w:val="de-DE" w:eastAsia="zh-CN" w:bidi="ar-SA"/>
     </w:rPr>
   </w:style>
   <w:style w:type="paragraph" w:styleId="Heading1">

</xml_diff>

<commit_message>
It is my belief…that the truth is generally preferable to lies
</commit_message>
<xml_diff>
--- a/Diploma_Supplement_Freudenthal.docx
+++ b/Diploma_Supplement_Freudenthal.docx
@@ -105,11 +105,7 @@
     <w:p>
       <w:pPr>
         <w:pStyle w:val="Aufzhlung"/>
-        <w:rPr>
-          <w:rFonts w:ascii="Georgia" w:hAnsi="Georgia"/>
-          <w:sz w:val="20"/>
-          <w:szCs w:val="20"/>
-        </w:rPr>
+        <w:rPr/>
       </w:pPr>
       <w:r>
         <w:rPr>
@@ -134,12 +130,21 @@
       <w:r>
         <w:rPr>
           <w:rFonts w:cs="Georgia" w:ascii="Georgia" w:hAnsi="Georgia"/>
+          <w:sz w:val="20"/>
+          <w:szCs w:val="20"/>
+          <w:lang w:val="en-GB"/>
+        </w:rPr>
+        <w:t>B</w:t>
+      </w:r>
+      <w:r>
+        <w:rPr>
+          <w:rFonts w:cs="Georgia" w:ascii="Georgia" w:hAnsi="Georgia"/>
           <w:i/>
           <w:sz w:val="20"/>
           <w:szCs w:val="20"/>
           <w:lang w:val="en-GB"/>
         </w:rPr>
-        <w:t>bioRxiv</w:t>
+        <w:t>ioRxiv</w:t>
       </w:r>
       <w:r>
         <w:rPr>
@@ -347,10 +352,7 @@
     <w:p>
       <w:pPr>
         <w:pStyle w:val="Aufzhlung"/>
-        <w:rPr>
-          <w:rFonts w:ascii="Georgia" w:hAnsi="Georgia" w:cs="Georgia"/>
-          <w:sz w:val="20"/>
-        </w:rPr>
+        <w:rPr/>
       </w:pPr>
       <w:r>
         <w:rPr>
@@ -368,7 +370,6 @@
           <w:color w:val="063D79"/>
           <w:sz w:val="6"/>
           <w:szCs w:val="12"/>
-          <w:lang w:val="en-GB"/>
         </w:rPr>
       </w:pPr>
       <w:r>
@@ -377,7 +378,6 @@
           <w:color w:val="063D79"/>
           <w:sz w:val="6"/>
           <w:szCs w:val="12"/>
-          <w:lang w:val="en-GB"/>
         </w:rPr>
       </w:r>
     </w:p>
@@ -396,7 +396,7 @@
         <w:rPr>
           <w:color w:val="063D79"/>
         </w:rPr>
-        <w:t>Journal Club(s)</w:t>
+        <w:t>Jour Fixe</w:t>
       </w:r>
     </w:p>
     <w:p>
@@ -408,99 +408,94 @@
         <w:rPr>
           <w:rFonts w:cs="Georgia" w:ascii="Georgia" w:hAnsi="Georgia"/>
           <w:sz w:val="20"/>
-        </w:rPr>
-        <w:t>SS 2009 - WS 2012/13; AG Müller, Prof. Dr. Muster Müller, weekly, 1hr</w:t>
-      </w:r>
-    </w:p>
-    <w:p>
-      <w:pPr>
-        <w:pStyle w:val="Aufzhlung"/>
-        <w:rPr>
-          <w:rFonts w:ascii="Georgia" w:hAnsi="Georgia" w:cs="Arial"/>
-          <w:color w:val="063D79"/>
-          <w:sz w:val="6"/>
-          <w:szCs w:val="12"/>
-        </w:rPr>
-      </w:pPr>
-      <w:r>
-        <w:rPr>
-          <w:rFonts w:cs="Arial" w:ascii="Georgia" w:hAnsi="Georgia"/>
-          <w:color w:val="063D79"/>
-          <w:sz w:val="6"/>
-          <w:szCs w:val="12"/>
-        </w:rPr>
-      </w:r>
-    </w:p>
-    <w:p>
-      <w:pPr>
-        <w:pStyle w:val="Heading2"/>
-        <w:numPr>
-          <w:ilvl w:val="1"/>
-          <w:numId w:val="2"/>
-        </w:numPr>
-        <w:rPr>
-          <w:color w:val="063D79"/>
-        </w:rPr>
-      </w:pPr>
-      <w:r>
-        <w:rPr>
-          <w:color w:val="063D79"/>
-        </w:rPr>
-        <w:t>Jour Fixe</w:t>
-      </w:r>
-    </w:p>
-    <w:p>
-      <w:pPr>
-        <w:pStyle w:val="Aufzhlung"/>
-        <w:rPr/>
-      </w:pPr>
-      <w:r>
-        <w:rPr>
-          <w:rFonts w:cs="Georgia" w:ascii="Georgia" w:hAnsi="Georgia"/>
-          <w:sz w:val="20"/>
-          <w:lang w:val="en-GB"/>
-        </w:rPr>
-        <w:t>SS 2010 - WS 2013/14; GK Circulation, Prof. Dr. Example Schmitt, monthly, 2hrs</w:t>
-      </w:r>
-    </w:p>
-    <w:p>
-      <w:pPr>
-        <w:pStyle w:val="Aufzhlung"/>
-        <w:rPr/>
-      </w:pPr>
-      <w:r>
-        <w:rPr>
-          <w:rFonts w:cs="Georgia" w:ascii="Georgia" w:hAnsi="Georgia"/>
-          <w:i/>
-          <w:sz w:val="20"/>
-          <w:lang w:val="en-GB"/>
-        </w:rPr>
-        <w:t>Or, e.g.,</w:t>
-      </w:r>
-    </w:p>
-    <w:p>
-      <w:pPr>
-        <w:pStyle w:val="Normal"/>
-        <w:jc w:val="left"/>
-        <w:rPr>
-          <w:rFonts w:ascii="Georgia" w:hAnsi="Georgia" w:cs="Georgia"/>
-          <w:sz w:val="20"/>
-          <w:lang w:val="en-GB"/>
-        </w:rPr>
-      </w:pPr>
-      <w:r>
-        <w:rPr>
-          <w:rFonts w:cs="Georgia" w:ascii="Georgia" w:hAnsi="Georgia"/>
-          <w:sz w:val="20"/>
-          <w:lang w:val="en-GB"/>
-        </w:rPr>
-        <w:t>SS 2010 - WS 2013/14; Institute of Vascular Medicine Seminar, Prof. Dr. Example Schmitt, monthly, 2hrs</w:t>
-      </w:r>
-    </w:p>
-    <w:p>
-      <w:pPr>
-        <w:pStyle w:val="Normal"/>
-        <w:jc w:val="left"/>
+          <w:lang w:val="en-GB"/>
+        </w:rPr>
+        <w:t>SS 201</w:t>
+      </w:r>
+      <w:r>
+        <w:rPr>
+          <w:rFonts w:cs="Georgia" w:ascii="Georgia" w:hAnsi="Georgia"/>
+          <w:sz w:val="20"/>
+          <w:lang w:val="en-GB"/>
+        </w:rPr>
+        <w:t>6</w:t>
+      </w:r>
+      <w:r>
+        <w:rPr>
+          <w:rFonts w:cs="Georgia" w:ascii="Georgia" w:hAnsi="Georgia"/>
+          <w:sz w:val="20"/>
+          <w:lang w:val="en-GB"/>
+        </w:rPr>
+        <w:t xml:space="preserve"> - WS 201</w:t>
+      </w:r>
+      <w:r>
+        <w:rPr>
+          <w:rFonts w:cs="Georgia" w:ascii="Georgia" w:hAnsi="Georgia"/>
+          <w:sz w:val="20"/>
+          <w:lang w:val="en-GB"/>
+        </w:rPr>
+        <w:t>9</w:t>
+      </w:r>
+      <w:r>
+        <w:rPr>
+          <w:rFonts w:cs="Georgia" w:ascii="Georgia" w:hAnsi="Georgia"/>
+          <w:sz w:val="20"/>
+          <w:lang w:val="en-GB"/>
+        </w:rPr>
+        <w:t>/</w:t>
+      </w:r>
+      <w:r>
+        <w:rPr>
+          <w:rFonts w:cs="Georgia" w:ascii="Georgia" w:hAnsi="Georgia"/>
+          <w:sz w:val="20"/>
+          <w:lang w:val="en-GB"/>
+        </w:rPr>
+        <w:t>20</w:t>
+      </w:r>
+      <w:r>
+        <w:rPr>
+          <w:rFonts w:cs="Georgia" w:ascii="Georgia" w:hAnsi="Georgia"/>
+          <w:sz w:val="20"/>
+          <w:lang w:val="en-GB"/>
+        </w:rPr>
+        <w:t xml:space="preserve">;  </w:t>
+      </w:r>
+      <w:r>
+        <w:rPr>
+          <w:rFonts w:cs="Georgia" w:ascii="Georgia" w:hAnsi="Georgia"/>
+          <w:sz w:val="20"/>
+          <w:lang w:val="en-GB"/>
+        </w:rPr>
+        <w:t>CCTB Seminer, weekly</w:t>
+      </w:r>
+      <w:r>
+        <w:rPr>
+          <w:rFonts w:cs="Georgia" w:ascii="Georgia" w:hAnsi="Georgia"/>
+          <w:sz w:val="20"/>
+          <w:lang w:val="en-GB"/>
+        </w:rPr>
+        <w:t xml:space="preserve">, </w:t>
+      </w:r>
+      <w:r>
+        <w:rPr>
+          <w:rFonts w:cs="Georgia" w:ascii="Georgia" w:hAnsi="Georgia"/>
+          <w:sz w:val="20"/>
+          <w:lang w:val="en-GB"/>
+        </w:rPr>
+        <w:t>1</w:t>
+      </w:r>
+      <w:r>
+        <w:rPr>
+          <w:rFonts w:cs="Georgia" w:ascii="Georgia" w:hAnsi="Georgia"/>
+          <w:sz w:val="20"/>
+          <w:lang w:val="en-GB"/>
+        </w:rPr>
+        <w:t>hrs</w:t>
+      </w:r>
+    </w:p>
+    <w:p>
+      <w:pPr>
+        <w:pStyle w:val="Aufzhlung"/>
         <w:rPr>
           <w:rFonts w:ascii="Georgia" w:hAnsi="Georgia" w:cs="Arial"/>
           <w:i/>
@@ -577,23 +572,7 @@
           <w:sz w:val="20"/>
           <w:lang w:val="en-GB"/>
         </w:rPr>
-        <w:t xml:space="preserve">20 Aug – 7 Sep </w:t>
-      </w:r>
-      <w:r>
-        <w:rPr>
-          <w:rFonts w:cs="Georgia" w:ascii="Georgia" w:hAnsi="Georgia"/>
-          <w:sz w:val="20"/>
-          <w:lang w:val="en-GB"/>
-        </w:rPr>
-        <w:t>2017</w:t>
-      </w:r>
-      <w:r>
-        <w:rPr>
-          <w:rFonts w:cs="Georgia" w:ascii="Georgia" w:hAnsi="Georgia"/>
-          <w:sz w:val="20"/>
-          <w:lang w:val="en-GB"/>
-        </w:rPr>
-        <w:t>; Modern breeding techniques of maize at the IPBO of the VIB of the University of  Ghent, Belgium</w:t>
+        <w:t>20 Aug – 7 Sep 2017; Modern breeding techniques of maize at the IPBO of the VIB of the University of  Ghent, Belgium</w:t>
       </w:r>
     </w:p>
     <w:p>
@@ -880,38 +859,31 @@
         <w:pStyle w:val="Normal"/>
         <w:spacing w:lineRule="auto" w:line="360" w:before="45" w:after="45"/>
         <w:jc w:val="left"/>
-        <w:rPr>
-          <w:rFonts w:ascii="Georgia" w:hAnsi="Georgia" w:cs="Georgia"/>
-          <w:sz w:val="20"/>
-          <w:lang w:val="en-GB"/>
-        </w:rPr>
-      </w:pPr>
-      <w:r>
-        <w:rPr>
-          <w:rFonts w:cs="Georgia" w:ascii="Georgia" w:hAnsi="Georgia"/>
-          <w:sz w:val="20"/>
-          <w:lang w:val="en-GB"/>
-        </w:rPr>
-        <w:t>Oct 2012 - Apr 2013; Supervision of bachelor student, project “Analysis of thrombocytopenia in x6p-knockout mice”</w:t>
-      </w:r>
-    </w:p>
-    <w:p>
-      <w:pPr>
-        <w:pStyle w:val="Normal"/>
-        <w:spacing w:lineRule="auto" w:line="360" w:before="45" w:after="45"/>
-        <w:jc w:val="left"/>
-        <w:rPr>
-          <w:rFonts w:ascii="Georgia" w:hAnsi="Georgia" w:cs="Georgia"/>
-          <w:sz w:val="6"/>
-          <w:lang w:val="en-GB"/>
-        </w:rPr>
-      </w:pPr>
-      <w:r>
-        <w:rPr>
-          <w:rFonts w:cs="Georgia" w:ascii="Georgia" w:hAnsi="Georgia"/>
-          <w:sz w:val="6"/>
-          <w:lang w:val="en-GB"/>
-        </w:rPr>
+        <w:rPr/>
+      </w:pPr>
+      <w:r>
+        <w:rPr>
+          <w:rFonts w:cs="Georgia" w:ascii="Georgia" w:hAnsi="Georgia"/>
+          <w:sz w:val="20"/>
+          <w:lang w:val="en-GB"/>
+        </w:rPr>
+        <w:t xml:space="preserve">Mai 2017 - Okt 2017; Supervision of </w:t>
+      </w:r>
+      <w:r>
+        <w:rPr>
+          <w:rFonts w:cs="Georgia" w:ascii="Georgia" w:hAnsi="Georgia"/>
+          <w:sz w:val="20"/>
+          <w:lang w:val="en-GB"/>
+        </w:rPr>
+        <w:t>B</w:t>
+      </w:r>
+      <w:r>
+        <w:rPr>
+          <w:rFonts w:cs="Georgia" w:ascii="Georgia" w:hAnsi="Georgia"/>
+          <w:sz w:val="20"/>
+          <w:lang w:val="en-GB"/>
+        </w:rPr>
+        <w:t>achelor thesis “Analysing the spatial allelic distribution in A. thaliana”</w:t>
       </w:r>
     </w:p>
     <w:p>
@@ -927,24 +899,261 @@
           <w:sz w:val="20"/>
           <w:lang w:val="en-GB"/>
         </w:rPr>
-        <w:t>Jan - Feb 2012; Member of organising committee for 3</w:t>
-      </w:r>
-      <w:r>
-        <w:rPr>
-          <w:rFonts w:cs="Georgia" w:ascii="Georgia" w:hAnsi="Georgia"/>
-          <w:sz w:val="20"/>
-          <w:vertAlign w:val="superscript"/>
-          <w:lang w:val="en-GB"/>
-        </w:rPr>
-        <w:t>rd</w:t>
-      </w:r>
-      <w:r>
-        <w:rPr>
-          <w:rFonts w:cs="Georgia" w:ascii="Georgia" w:hAnsi="Georgia"/>
-          <w:sz w:val="20"/>
-          <w:lang w:val="en-GB"/>
-        </w:rPr>
-        <w:t xml:space="preserve"> Annual GK Circulation Retreat</w:t>
+        <w:t>O</w:t>
+      </w:r>
+      <w:r>
+        <w:rPr>
+          <w:rFonts w:cs="Georgia" w:ascii="Georgia" w:hAnsi="Georgia"/>
+          <w:sz w:val="20"/>
+          <w:lang w:val="en-GB"/>
+        </w:rPr>
+        <w:t>ct 201</w:t>
+      </w:r>
+      <w:r>
+        <w:rPr>
+          <w:rFonts w:cs="Georgia" w:ascii="Georgia" w:hAnsi="Georgia"/>
+          <w:sz w:val="20"/>
+          <w:lang w:val="en-GB"/>
+        </w:rPr>
+        <w:t>8</w:t>
+      </w:r>
+      <w:r>
+        <w:rPr>
+          <w:rFonts w:cs="Georgia" w:ascii="Georgia" w:hAnsi="Georgia"/>
+          <w:sz w:val="20"/>
+          <w:lang w:val="en-GB"/>
+        </w:rPr>
+        <w:t xml:space="preserve"> - Apr 201</w:t>
+      </w:r>
+      <w:r>
+        <w:rPr>
+          <w:rFonts w:cs="Georgia" w:ascii="Georgia" w:hAnsi="Georgia"/>
+          <w:sz w:val="20"/>
+          <w:lang w:val="en-GB"/>
+        </w:rPr>
+        <w:t>9</w:t>
+      </w:r>
+      <w:r>
+        <w:rPr>
+          <w:rFonts w:cs="Georgia" w:ascii="Georgia" w:hAnsi="Georgia"/>
+          <w:sz w:val="20"/>
+          <w:lang w:val="en-GB"/>
+        </w:rPr>
+        <w:t xml:space="preserve">; Supervision of </w:t>
+      </w:r>
+      <w:r>
+        <w:rPr>
+          <w:rFonts w:cs="Georgia" w:ascii="Georgia" w:hAnsi="Georgia"/>
+          <w:sz w:val="20"/>
+          <w:lang w:val="en-GB"/>
+        </w:rPr>
+        <w:t>B</w:t>
+      </w:r>
+      <w:r>
+        <w:rPr>
+          <w:rFonts w:cs="Georgia" w:ascii="Georgia" w:hAnsi="Georgia"/>
+          <w:sz w:val="20"/>
+          <w:lang w:val="en-GB"/>
+        </w:rPr>
+        <w:t xml:space="preserve">achelor </w:t>
+      </w:r>
+      <w:r>
+        <w:rPr>
+          <w:rFonts w:cs="Georgia" w:ascii="Georgia" w:hAnsi="Georgia"/>
+          <w:sz w:val="20"/>
+          <w:lang w:val="en-GB"/>
+        </w:rPr>
+        <w:t xml:space="preserve">thesis </w:t>
+      </w:r>
+      <w:r>
+        <w:rPr>
+          <w:rFonts w:cs="Georgia" w:ascii="Georgia" w:hAnsi="Georgia"/>
+          <w:sz w:val="20"/>
+          <w:lang w:val="en-GB"/>
+        </w:rPr>
+        <w:t>“</w:t>
+      </w:r>
+      <w:r>
+        <w:rPr>
+          <w:rFonts w:cs="Georgia" w:ascii="Georgia" w:hAnsi="Georgia"/>
+          <w:sz w:val="20"/>
+          <w:lang w:val="en-GB"/>
+        </w:rPr>
+        <w:t>Vorhersage von phänotypischen Werten mit Hilfe von Machine Learning</w:t>
+      </w:r>
+      <w:r>
+        <w:rPr>
+          <w:rFonts w:cs="Georgia" w:ascii="Georgia" w:hAnsi="Georgia"/>
+          <w:sz w:val="20"/>
+          <w:lang w:val="en-GB"/>
+        </w:rPr>
+        <w:t>”</w:t>
+      </w:r>
+    </w:p>
+    <w:p>
+      <w:pPr>
+        <w:pStyle w:val="Normal"/>
+        <w:spacing w:lineRule="auto" w:line="360" w:before="45" w:after="45"/>
+        <w:jc w:val="left"/>
+        <w:rPr>
+          <w:rFonts w:ascii="Georgia" w:hAnsi="Georgia" w:cs="Georgia"/>
+          <w:sz w:val="6"/>
+          <w:lang w:val="en-GB"/>
+        </w:rPr>
+      </w:pPr>
+      <w:r>
+        <w:rPr>
+          <w:rFonts w:cs="Georgia" w:ascii="Georgia" w:hAnsi="Georgia"/>
+          <w:sz w:val="20"/>
+          <w:lang w:val="en-GB"/>
+        </w:rPr>
+        <w:t>Dec</w:t>
+      </w:r>
+      <w:r>
+        <w:rPr>
+          <w:rFonts w:cs="Georgia" w:ascii="Georgia" w:hAnsi="Georgia"/>
+          <w:sz w:val="20"/>
+          <w:lang w:val="en-GB"/>
+        </w:rPr>
+        <w:t xml:space="preserve"> 201</w:t>
+      </w:r>
+      <w:r>
+        <w:rPr>
+          <w:rFonts w:cs="Georgia" w:ascii="Georgia" w:hAnsi="Georgia"/>
+          <w:sz w:val="20"/>
+          <w:lang w:val="en-GB"/>
+        </w:rPr>
+        <w:t>8</w:t>
+      </w:r>
+      <w:r>
+        <w:rPr>
+          <w:rFonts w:cs="Georgia" w:ascii="Georgia" w:hAnsi="Georgia"/>
+          <w:sz w:val="20"/>
+          <w:lang w:val="en-GB"/>
+        </w:rPr>
+        <w:t xml:space="preserve"> - </w:t>
+      </w:r>
+      <w:r>
+        <w:rPr>
+          <w:rFonts w:cs="Georgia" w:ascii="Georgia" w:hAnsi="Georgia"/>
+          <w:sz w:val="20"/>
+          <w:lang w:val="en-GB"/>
+        </w:rPr>
+        <w:t>May</w:t>
+      </w:r>
+      <w:r>
+        <w:rPr>
+          <w:rFonts w:cs="Georgia" w:ascii="Georgia" w:hAnsi="Georgia"/>
+          <w:sz w:val="20"/>
+          <w:lang w:val="en-GB"/>
+        </w:rPr>
+        <w:t xml:space="preserve"> 201</w:t>
+      </w:r>
+      <w:r>
+        <w:rPr>
+          <w:rFonts w:cs="Georgia" w:ascii="Georgia" w:hAnsi="Georgia"/>
+          <w:sz w:val="20"/>
+          <w:lang w:val="en-GB"/>
+        </w:rPr>
+        <w:t>9</w:t>
+      </w:r>
+      <w:r>
+        <w:rPr>
+          <w:rFonts w:cs="Georgia" w:ascii="Georgia" w:hAnsi="Georgia"/>
+          <w:sz w:val="20"/>
+          <w:lang w:val="en-GB"/>
+        </w:rPr>
+        <w:t xml:space="preserve">; Supervision of </w:t>
+      </w:r>
+      <w:r>
+        <w:rPr>
+          <w:rFonts w:cs="Georgia" w:ascii="Georgia" w:hAnsi="Georgia"/>
+          <w:sz w:val="20"/>
+          <w:lang w:val="en-GB"/>
+        </w:rPr>
+        <w:t>M</w:t>
+      </w:r>
+      <w:r>
+        <w:rPr>
+          <w:rFonts w:cs="Georgia" w:ascii="Georgia" w:hAnsi="Georgia"/>
+          <w:sz w:val="20"/>
+          <w:lang w:val="en-GB"/>
+        </w:rPr>
+        <w:t>aster</w:t>
+      </w:r>
+      <w:r>
+        <w:rPr>
+          <w:rFonts w:cs="Georgia" w:ascii="Georgia" w:hAnsi="Georgia"/>
+          <w:sz w:val="20"/>
+          <w:lang w:val="en-GB"/>
+        </w:rPr>
+        <w:t xml:space="preserve"> </w:t>
+      </w:r>
+      <w:r>
+        <w:rPr>
+          <w:rFonts w:cs="Georgia" w:ascii="Georgia" w:hAnsi="Georgia"/>
+          <w:sz w:val="20"/>
+          <w:lang w:val="en-GB"/>
+        </w:rPr>
+        <w:t xml:space="preserve">thesis </w:t>
+      </w:r>
+      <w:r>
+        <w:rPr>
+          <w:rFonts w:cs="Georgia" w:ascii="Georgia" w:hAnsi="Georgia"/>
+          <w:sz w:val="20"/>
+          <w:lang w:val="en-GB"/>
+        </w:rPr>
+        <w:t>“</w:t>
+      </w:r>
+      <w:r>
+        <w:rPr>
+          <w:rFonts w:cs="Georgia" w:ascii="Georgia" w:hAnsi="Georgia"/>
+          <w:sz w:val="20"/>
+          <w:lang w:val="en-GB"/>
+        </w:rPr>
+        <w:t>Genomic prediction of quantitative traits using Machine Learning</w:t>
+      </w:r>
+      <w:r>
+        <w:rPr>
+          <w:rFonts w:cs="Georgia" w:ascii="Georgia" w:hAnsi="Georgia"/>
+          <w:sz w:val="20"/>
+          <w:lang w:val="en-GB"/>
+        </w:rPr>
+        <w:t>”</w:t>
+      </w:r>
+    </w:p>
+    <w:p>
+      <w:pPr>
+        <w:pStyle w:val="Normal"/>
+        <w:spacing w:lineRule="auto" w:line="360" w:before="45" w:after="45"/>
+        <w:jc w:val="left"/>
+        <w:rPr>
+          <w:rFonts w:ascii="Georgia" w:hAnsi="Georgia" w:cs="Georgia"/>
+          <w:sz w:val="6"/>
+          <w:lang w:val="en-GB"/>
+        </w:rPr>
+      </w:pPr>
+      <w:r>
+        <w:rPr>
+          <w:rFonts w:cs="Georgia" w:ascii="Georgia" w:hAnsi="Georgia"/>
+          <w:sz w:val="6"/>
+          <w:lang w:val="en-GB"/>
+        </w:rPr>
+      </w:r>
+    </w:p>
+    <w:p>
+      <w:pPr>
+        <w:pStyle w:val="Normal"/>
+        <w:spacing w:lineRule="auto" w:line="360" w:before="45" w:after="45"/>
+        <w:jc w:val="left"/>
+        <w:rPr>
+          <w:rFonts w:ascii="Georgia" w:hAnsi="Georgia" w:cs="Georgia"/>
+          <w:sz w:val="20"/>
+          <w:lang w:val="en-GB"/>
+        </w:rPr>
+      </w:pPr>
+      <w:r>
+        <w:rPr/>
       </w:r>
     </w:p>
     <w:p>
@@ -1737,7 +1946,7 @@
     <w:qFormat/>
     <w:pPr>
       <w:widowControl/>
-      <w:overflowPunct w:val="true"/>
+      <w:overflowPunct w:val="false"/>
       <w:bidi w:val="0"/>
       <w:jc w:val="center"/>
       <w:textAlignment w:val="baseline"/>

</xml_diff>